<commit_message>
Pisah File per Sub Bab
</commit_message>
<xml_diff>
--- a/TERKIRIM/DOKUMEN TA/7.LEMBAR SIDANG.docx
+++ b/TERKIRIM/DOKUMEN TA/7.LEMBAR SIDANG.docx
@@ -1,6 +1,6 @@
 
 <file path=word/document.xml><?xml version="1.0" encoding="utf-8"?>
-<w:document xmlns:wpc="http://schemas.microsoft.com/office/word/2010/wordprocessingCanvas" xmlns:mc="http://schemas.openxmlformats.org/markup-compatibility/2006" xmlns:o="urn:schemas-microsoft-com:office:office" xmlns:r="http://schemas.openxmlformats.org/officeDocument/2006/relationships" xmlns:m="http://schemas.openxmlformats.org/officeDocument/2006/math" xmlns:v="urn:schemas-microsoft-com:vml" xmlns:wp14="http://schemas.microsoft.com/office/word/2010/wordprocessingDrawing" xmlns:wp="http://schemas.openxmlformats.org/drawingml/2006/wordprocessingDrawing" xmlns:w10="urn:schemas-microsoft-com:office:word" xmlns:w="http://schemas.openxmlformats.org/wordprocessingml/2006/main" xmlns:w14="http://schemas.microsoft.com/office/word/2010/wordml" xmlns:w15="http://schemas.microsoft.com/office/word/2012/wordml" xmlns:wpg="http://schemas.microsoft.com/office/word/2010/wordprocessingGroup" xmlns:wpi="http://schemas.microsoft.com/office/word/2010/wordprocessingInk" xmlns:wne="http://schemas.microsoft.com/office/word/2006/wordml" xmlns:wps="http://schemas.microsoft.com/office/word/2010/wordprocessingShape" mc:Ignorable="w14 w15 wp14">
+<w:document xmlns:wpc="http://schemas.microsoft.com/office/word/2010/wordprocessingCanvas" xmlns:cx="http://schemas.microsoft.com/office/drawing/2014/chartex" xmlns:cx1="http://schemas.microsoft.com/office/drawing/2015/9/8/chartex" xmlns:cx2="http://schemas.microsoft.com/office/drawing/2015/10/21/chartex" xmlns:cx3="http://schemas.microsoft.com/office/drawing/2016/5/9/chartex" xmlns:cx4="http://schemas.microsoft.com/office/drawing/2016/5/10/chartex" xmlns:cx5="http://schemas.microsoft.com/office/drawing/2016/5/11/chartex" xmlns:cx6="http://schemas.microsoft.com/office/drawing/2016/5/12/chartex" xmlns:cx7="http://schemas.microsoft.com/office/drawing/2016/5/13/chartex" xmlns:cx8="http://schemas.microsoft.com/office/drawing/2016/5/14/chartex" xmlns:mc="http://schemas.openxmlformats.org/markup-compatibility/2006" xmlns:aink="http://schemas.microsoft.com/office/drawing/2016/ink" xmlns:am3d="http://schemas.microsoft.com/office/drawing/2017/model3d" xmlns:o="urn:schemas-microsoft-com:office:office" xmlns:r="http://schemas.openxmlformats.org/officeDocument/2006/relationships" xmlns:m="http://schemas.openxmlformats.org/officeDocument/2006/math" xmlns:v="urn:schemas-microsoft-com:vml" xmlns:wp14="http://schemas.microsoft.com/office/word/2010/wordprocessingDrawing" xmlns:wp="http://schemas.openxmlformats.org/drawingml/2006/wordprocessingDrawing" xmlns:w10="urn:schemas-microsoft-com:office:word" xmlns:w="http://schemas.openxmlformats.org/wordprocessingml/2006/main" xmlns:w14="http://schemas.microsoft.com/office/word/2010/wordml" xmlns:w15="http://schemas.microsoft.com/office/word/2012/wordml" xmlns:w16cex="http://schemas.microsoft.com/office/word/2018/wordml/cex" xmlns:w16cid="http://schemas.microsoft.com/office/word/2016/wordml/cid" xmlns:w16="http://schemas.microsoft.com/office/word/2018/wordml" xmlns:w16sdtdh="http://schemas.microsoft.com/office/word/2020/wordml/sdtdatahash" xmlns:w16se="http://schemas.microsoft.com/office/word/2015/wordml/symex" xmlns:wpg="http://schemas.microsoft.com/office/word/2010/wordprocessingGroup" xmlns:wpi="http://schemas.microsoft.com/office/word/2010/wordprocessingInk" xmlns:wne="http://schemas.microsoft.com/office/word/2006/wordml" xmlns:wps="http://schemas.microsoft.com/office/word/2010/wordprocessingShape" mc:Ignorable="w14 w15 w16se w16cid w16 w16cex w16sdtdh wp14">
   <w:body>
     <w:p>
       <w:pPr>
@@ -35,17 +35,7 @@
           <w:b/>
           <w:lang w:val="en-GB"/>
         </w:rPr>
-        <w:t xml:space="preserve"> A</w:t>
-      </w:r>
-      <w:bookmarkStart w:id="0" w:name="_GoBack"/>
-      <w:bookmarkEnd w:id="0"/>
-      <w:r>
-        <w:rPr>
-          <w:rFonts w:ascii="Times New Roman" w:hAnsi="Times New Roman" w:cs="Times New Roman"/>
-          <w:b/>
-          <w:lang w:val="en-GB"/>
-        </w:rPr>
-        <w:t>KHIR</w:t>
+        <w:t xml:space="preserve"> AKHIR</w:t>
       </w:r>
     </w:p>
     <w:p>
@@ -493,30 +483,7 @@
                 <w:rFonts w:ascii="Times New Roman" w:hAnsi="Times New Roman" w:cs="Times New Roman"/>
                 <w:lang w:val="en-GB"/>
               </w:rPr>
-              <w:t>4</w:t>
-            </w:r>
-            <w:r>
-              <w:rPr>
-                <w:rFonts w:ascii="Times New Roman" w:hAnsi="Times New Roman" w:cs="Times New Roman"/>
-                <w:lang w:val="en-GB"/>
-              </w:rPr>
-              <w:t xml:space="preserve"> </w:t>
-            </w:r>
-            <w:proofErr w:type="spellStart"/>
-            <w:r>
-              <w:rPr>
-                <w:rFonts w:ascii="Times New Roman" w:hAnsi="Times New Roman" w:cs="Times New Roman"/>
-                <w:lang w:val="en-GB"/>
-              </w:rPr>
-              <w:t>Oktober</w:t>
-            </w:r>
-            <w:proofErr w:type="spellEnd"/>
-            <w:r>
-              <w:rPr>
-                <w:rFonts w:ascii="Times New Roman" w:hAnsi="Times New Roman" w:cs="Times New Roman"/>
-                <w:lang w:val="en-GB"/>
-              </w:rPr>
-              <w:t xml:space="preserve"> 2019</w:t>
+              <w:t>-</w:t>
             </w:r>
           </w:p>
         </w:tc>
@@ -564,17 +531,8 @@
                 <w:rFonts w:ascii="Times New Roman" w:hAnsi="Times New Roman" w:cs="Times New Roman"/>
                 <w:lang w:val="en-GB"/>
               </w:rPr>
-              <w:t xml:space="preserve"> </w:t>
-            </w:r>
-            <w:proofErr w:type="spellStart"/>
-            <w:r>
-              <w:rPr>
-                <w:rFonts w:ascii="Times New Roman" w:hAnsi="Times New Roman" w:cs="Times New Roman"/>
-                <w:lang w:val="en-GB"/>
-              </w:rPr>
-              <w:t>Akhir</w:t>
-            </w:r>
-            <w:proofErr w:type="spellEnd"/>
+              <w:t xml:space="preserve"> Akhir</w:t>
+            </w:r>
           </w:p>
         </w:tc>
         <w:tc>
@@ -941,35 +899,101 @@
           </w:p>
           <w:p>
             <w:pPr>
-              <w:spacing w:line="276" w:lineRule="auto"/>
-              <w:jc w:val="center"/>
-              <w:outlineLvl w:val="0"/>
-              <w:rPr>
-                <w:rFonts w:hint="eastAsia"/>
-                <w:b/>
-                <w:u w:val="single"/>
-                <w:lang w:val="id-ID"/>
-              </w:rPr>
-            </w:pPr>
-            <w:r>
-              <w:rPr>
-                <w:b/>
-                <w:u w:val="single"/>
-                <w:lang w:val="id-ID"/>
-              </w:rPr>
-              <w:t>Lucky Handayani, S.T., M.T</w:t>
-            </w:r>
-          </w:p>
-          <w:p>
-            <w:pPr>
-              <w:spacing w:line="276" w:lineRule="auto"/>
-              <w:jc w:val="center"/>
-              <w:rPr>
-                <w:rFonts w:hint="eastAsia"/>
-              </w:rPr>
-            </w:pPr>
-            <w:r>
-              <w:t>NIDN  0428097402</w:t>
+              <w:ind w:left="-271" w:right="-146" w:firstLine="142"/>
+              <w:jc w:val="center"/>
+              <w:rPr>
+                <w:rFonts w:ascii="Times New Roman" w:hAnsi="Times New Roman"/>
+                <w:b/>
+                <w:bCs/>
+                <w:u w:val="single"/>
+              </w:rPr>
+            </w:pPr>
+            <w:proofErr w:type="spellStart"/>
+            <w:r>
+              <w:rPr>
+                <w:rFonts w:ascii="Times New Roman" w:hAnsi="Times New Roman"/>
+                <w:b/>
+                <w:bCs/>
+                <w:u w:val="single"/>
+              </w:rPr>
+              <w:t>Rakhmat</w:t>
+            </w:r>
+            <w:proofErr w:type="spellEnd"/>
+            <w:r>
+              <w:rPr>
+                <w:rFonts w:ascii="Times New Roman" w:hAnsi="Times New Roman"/>
+                <w:b/>
+                <w:bCs/>
+                <w:u w:val="single"/>
+              </w:rPr>
+              <w:t xml:space="preserve"> </w:t>
+            </w:r>
+            <w:proofErr w:type="spellStart"/>
+            <w:r>
+              <w:rPr>
+                <w:rFonts w:ascii="Times New Roman" w:hAnsi="Times New Roman"/>
+                <w:b/>
+                <w:bCs/>
+                <w:u w:val="single"/>
+              </w:rPr>
+              <w:t>Sudrajat</w:t>
+            </w:r>
+            <w:proofErr w:type="spellEnd"/>
+            <w:r>
+              <w:rPr>
+                <w:rFonts w:ascii="Times New Roman" w:hAnsi="Times New Roman"/>
+                <w:b/>
+                <w:bCs/>
+                <w:u w:val="single"/>
+              </w:rPr>
+              <w:t xml:space="preserve"> </w:t>
+            </w:r>
+            <w:proofErr w:type="spellStart"/>
+            <w:proofErr w:type="gramStart"/>
+            <w:r>
+              <w:rPr>
+                <w:rFonts w:ascii="Times New Roman" w:hAnsi="Times New Roman"/>
+                <w:b/>
+                <w:bCs/>
+                <w:u w:val="single"/>
+              </w:rPr>
+              <w:t>S.Kom</w:t>
+            </w:r>
+            <w:proofErr w:type="spellEnd"/>
+            <w:proofErr w:type="gramEnd"/>
+            <w:r>
+              <w:rPr>
+                <w:rFonts w:ascii="Times New Roman" w:hAnsi="Times New Roman"/>
+                <w:b/>
+                <w:bCs/>
+                <w:u w:val="single"/>
+              </w:rPr>
+              <w:t xml:space="preserve">., </w:t>
+            </w:r>
+            <w:proofErr w:type="spellStart"/>
+            <w:r>
+              <w:rPr>
+                <w:rFonts w:ascii="Times New Roman" w:hAnsi="Times New Roman"/>
+                <w:b/>
+                <w:bCs/>
+                <w:u w:val="single"/>
+              </w:rPr>
+              <w:t>M.Kom</w:t>
+            </w:r>
+            <w:proofErr w:type="spellEnd"/>
+          </w:p>
+          <w:p>
+            <w:pPr>
+              <w:jc w:val="center"/>
+              <w:rPr>
+                <w:rFonts w:ascii="Times New Roman" w:hAnsi="Times New Roman"/>
+              </w:rPr>
+            </w:pPr>
+            <w:r>
+              <w:rPr>
+                <w:rFonts w:ascii="Times New Roman" w:hAnsi="Times New Roman"/>
+              </w:rPr>
+              <w:t>NIK.  111997002</w:t>
             </w:r>
           </w:p>
           <w:p>
@@ -1532,27 +1556,15 @@
                 <w:lang w:val="en-GB"/>
               </w:rPr>
             </w:pPr>
-            <w:proofErr w:type="spellStart"/>
-            <w:r>
-              <w:rPr>
-                <w:rFonts w:ascii="Times New Roman" w:hAnsi="Times New Roman" w:cs="Times New Roman"/>
-                <w:b/>
-                <w:bCs/>
-                <w:u w:val="single"/>
-                <w:lang w:val="en-GB"/>
-              </w:rPr>
-              <w:t>Nur</w:t>
-            </w:r>
-            <w:proofErr w:type="spellEnd"/>
-            <w:r>
-              <w:rPr>
-                <w:rFonts w:ascii="Times New Roman" w:hAnsi="Times New Roman" w:cs="Times New Roman"/>
-                <w:b/>
-                <w:bCs/>
-                <w:u w:val="single"/>
-                <w:lang w:val="en-GB"/>
-              </w:rPr>
-              <w:t xml:space="preserve"> </w:t>
+            <w:r>
+              <w:rPr>
+                <w:rFonts w:ascii="Times New Roman" w:hAnsi="Times New Roman" w:cs="Times New Roman"/>
+                <w:b/>
+                <w:bCs/>
+                <w:u w:val="single"/>
+                <w:lang w:val="en-GB"/>
+              </w:rPr>
+              <w:t xml:space="preserve">Nur </w:t>
             </w:r>
             <w:proofErr w:type="spellStart"/>
             <w:r>
@@ -1650,7 +1662,7 @@
 </file>
 
 <file path=word/styles.xml><?xml version="1.0" encoding="utf-8"?>
-<w:styles xmlns:mc="http://schemas.openxmlformats.org/markup-compatibility/2006" xmlns:r="http://schemas.openxmlformats.org/officeDocument/2006/relationships" xmlns:w="http://schemas.openxmlformats.org/wordprocessingml/2006/main" xmlns:w14="http://schemas.microsoft.com/office/word/2010/wordml" xmlns:w15="http://schemas.microsoft.com/office/word/2012/wordml" mc:Ignorable="w14 w15">
+<w:styles xmlns:mc="http://schemas.openxmlformats.org/markup-compatibility/2006" xmlns:r="http://schemas.openxmlformats.org/officeDocument/2006/relationships" xmlns:w="http://schemas.openxmlformats.org/wordprocessingml/2006/main" xmlns:w14="http://schemas.microsoft.com/office/word/2010/wordml" xmlns:w15="http://schemas.microsoft.com/office/word/2012/wordml" xmlns:w16cex="http://schemas.microsoft.com/office/word/2018/wordml/cex" xmlns:w16cid="http://schemas.microsoft.com/office/word/2016/wordml/cid" xmlns:w16="http://schemas.microsoft.com/office/word/2018/wordml" xmlns:w16sdtdh="http://schemas.microsoft.com/office/word/2020/wordml/sdtdatahash" xmlns:w16se="http://schemas.microsoft.com/office/word/2015/wordml/symex" mc:Ignorable="w14 w15 w16se w16cid w16 w16cex w16sdtdh">
   <w:docDefaults>
     <w:rPrDefault>
       <w:rPr>
@@ -1663,7 +1675,7 @@
     </w:rPrDefault>
     <w:pPrDefault/>
   </w:docDefaults>
-  <w:latentStyles w:defLockedState="0" w:defUIPriority="99" w:defSemiHidden="0" w:defUnhideWhenUsed="0" w:defQFormat="0" w:count="371">
+  <w:latentStyles w:defLockedState="0" w:defUIPriority="99" w:defSemiHidden="0" w:defUnhideWhenUsed="0" w:defQFormat="0" w:count="376">
     <w:lsdException w:name="Normal" w:uiPriority="0" w:qFormat="1"/>
     <w:lsdException w:name="heading 1" w:uiPriority="9" w:qFormat="1"/>
     <w:lsdException w:name="heading 2" w:semiHidden="1" w:uiPriority="9" w:unhideWhenUsed="1" w:qFormat="1"/>
@@ -1769,7 +1781,6 @@
     <w:lsdException w:name="HTML Sample" w:semiHidden="1" w:unhideWhenUsed="1"/>
     <w:lsdException w:name="HTML Typewriter" w:semiHidden="1" w:unhideWhenUsed="1"/>
     <w:lsdException w:name="HTML Variable" w:semiHidden="1" w:unhideWhenUsed="1"/>
-    <w:lsdException w:name="Normal Table" w:semiHidden="1" w:unhideWhenUsed="1"/>
     <w:lsdException w:name="annotation subject" w:semiHidden="1" w:unhideWhenUsed="1"/>
     <w:lsdException w:name="No List" w:semiHidden="1" w:unhideWhenUsed="1"/>
     <w:lsdException w:name="Outline List 1" w:semiHidden="1" w:unhideWhenUsed="1"/>
@@ -1812,11 +1823,8 @@
     <w:lsdException w:name="Table Contemporary" w:semiHidden="1" w:unhideWhenUsed="1"/>
     <w:lsdException w:name="Table Elegant" w:semiHidden="1" w:unhideWhenUsed="1"/>
     <w:lsdException w:name="Table Professional" w:semiHidden="1" w:unhideWhenUsed="1"/>
-    <w:lsdException w:name="Table Subtle 1" w:semiHidden="1" w:unhideWhenUsed="1"/>
     <w:lsdException w:name="Table Subtle 2" w:semiHidden="1" w:unhideWhenUsed="1"/>
     <w:lsdException w:name="Table Web 1" w:semiHidden="1" w:unhideWhenUsed="1"/>
-    <w:lsdException w:name="Table Web 2" w:semiHidden="1" w:unhideWhenUsed="1"/>
-    <w:lsdException w:name="Table Web 3" w:semiHidden="1" w:unhideWhenUsed="1"/>
     <w:lsdException w:name="Balloon Text" w:semiHidden="1" w:unhideWhenUsed="1"/>
     <w:lsdException w:name="Table Grid" w:uiPriority="39"/>
     <w:lsdException w:name="Table Theme" w:semiHidden="1" w:unhideWhenUsed="1"/>
@@ -2035,6 +2043,11 @@
     <w:lsdException w:name="List Table 5 Dark Accent 6" w:uiPriority="50"/>
     <w:lsdException w:name="List Table 6 Colorful Accent 6" w:uiPriority="51"/>
     <w:lsdException w:name="List Table 7 Colorful Accent 6" w:uiPriority="52"/>
+    <w:lsdException w:name="Mention" w:semiHidden="1" w:unhideWhenUsed="1"/>
+    <w:lsdException w:name="Smart Hyperlink" w:semiHidden="1" w:unhideWhenUsed="1"/>
+    <w:lsdException w:name="Hashtag" w:semiHidden="1" w:unhideWhenUsed="1"/>
+    <w:lsdException w:name="Unresolved Mention" w:semiHidden="1" w:unhideWhenUsed="1"/>
+    <w:lsdException w:name="Smart Link" w:semiHidden="1" w:unhideWhenUsed="1"/>
   </w:latentStyles>
   <w:style w:type="paragraph" w:default="1" w:styleId="Normal">
     <w:name w:val="Normal"/>

</xml_diff>